<commit_message>
correct some errors in question_2.
</commit_message>
<xml_diff>
--- a/第二次作业_刘继沐.docx
+++ b/第二次作业_刘继沐.docx
@@ -75,11 +75,6 @@
     </w:p>
     <w:p/>
     <w:p>
-      <w:pPr>
-        <w:rPr>
-          <w:rFonts w:hint="eastAsia"/>
-        </w:rPr>
-      </w:pPr>
       <w:r>
         <w:rPr>
           <w:rFonts w:hint="eastAsia"/>
@@ -131,8 +126,6 @@
         </w:rPr>
         <w:t>继续增加，逼近误差反而增大。</w:t>
       </w:r>
-      <w:bookmarkStart w:id="0" w:name="_GoBack"/>
-      <w:bookmarkEnd w:id="0"/>
     </w:p>
     <w:p>
       <w:r>
@@ -813,9 +806,6 @@
     <w:p>
       <w:pPr>
         <w:pStyle w:val="a4"/>
-        <w:rPr>
-          <w:rFonts w:hint="eastAsia"/>
-        </w:rPr>
       </w:pPr>
       <w:r>
         <w:rPr>
@@ -1007,10 +997,7 @@
         <w:t>k</w:t>
       </w:r>
       <w:r>
-        <w:t>=</w:t>
-      </w:r>
-      <w:r>
-        <w:t>2</w:t>
+        <w:t>=2</w:t>
       </w:r>
       <w:r>
         <w:t>，</w:t>
@@ -1022,10 +1009,7 @@
         <w:t>n</w:t>
       </w:r>
       <w:r>
-        <w:t>=</w:t>
-      </w:r>
-      <w:r>
-        <w:t>3</w:t>
+        <w:t>=3</w:t>
       </w:r>
     </w:p>
     <w:p>
@@ -1168,10 +1152,7 @@
         <w:t>n</w:t>
       </w:r>
       <w:r>
-        <w:t>=</w:t>
-      </w:r>
-      <w:r>
-        <w:t>6</w:t>
+        <w:t>=6</w:t>
       </w:r>
     </w:p>
     <w:p>
@@ -1310,10 +1291,7 @@
         <w:t>n</w:t>
       </w:r>
       <w:r>
-        <w:t>=</w:t>
-      </w:r>
-      <w:r>
-        <w:t>9</w:t>
+        <w:t>=9</w:t>
       </w:r>
     </w:p>
     <w:p>
@@ -1376,9 +1354,6 @@
     <w:p>
       <w:pPr>
         <w:pStyle w:val="a4"/>
-        <w:rPr>
-          <w:rFonts w:hint="eastAsia"/>
-        </w:rPr>
       </w:pPr>
       <w:r>
         <w:rPr>
@@ -1456,10 +1431,7 @@
         <w:t>n</w:t>
       </w:r>
       <w:r>
-        <w:t>=</w:t>
-      </w:r>
-      <w:r>
-        <w:t>12</w:t>
+        <w:t>=12</w:t>
       </w:r>
     </w:p>
     <w:p>
@@ -1614,9 +1586,9 @@
         <w:lastRenderedPageBreak/>
         <w:drawing>
           <wp:inline distT="0" distB="0" distL="0" distR="0">
-            <wp:extent cx="4105275" cy="1800225"/>
-            <wp:effectExtent l="0" t="0" r="9525" b="9525"/>
-            <wp:docPr id="1" name="图片 1"/>
+            <wp:extent cx="4323600" cy="1980000"/>
+            <wp:effectExtent l="0" t="0" r="1270" b="1270"/>
+            <wp:docPr id="16" name="图片 16"/>
             <wp:cNvGraphicFramePr>
               <a:graphicFrameLocks xmlns:a="http://schemas.openxmlformats.org/drawingml/2006/main" noChangeAspect="1"/>
             </wp:cNvGraphicFramePr>
@@ -1624,7 +1596,7 @@
               <a:graphicData uri="http://schemas.openxmlformats.org/drawingml/2006/picture">
                 <pic:pic xmlns:pic="http://schemas.openxmlformats.org/drawingml/2006/picture">
                   <pic:nvPicPr>
-                    <pic:cNvPr id="0" name="Picture 1"/>
+                    <pic:cNvPr id="0" name="图片 1"/>
                     <pic:cNvPicPr>
                       <a:picLocks noChangeAspect="1" noChangeArrowheads="1"/>
                     </pic:cNvPicPr>
@@ -1645,7 +1617,7 @@
                   <pic:spPr bwMode="auto">
                     <a:xfrm>
                       <a:off x="0" y="0"/>
-                      <a:ext cx="4105275" cy="1800225"/>
+                      <a:ext cx="4323600" cy="1980000"/>
                     </a:xfrm>
                     <a:prstGeom prst="rect">
                       <a:avLst/>
@@ -1732,6 +1704,472 @@
         </w:rPr>
         <w:t>控制系统框图</w:t>
       </w:r>
+    </w:p>
+    <w:p>
+      <w:r>
+        <w:rPr>
+          <w:noProof/>
+        </w:rPr>
+        <w:drawing>
+          <wp:inline distT="0" distB="0" distL="0" distR="0">
+            <wp:extent cx="5274310" cy="3953374"/>
+            <wp:effectExtent l="0" t="0" r="0" b="0"/>
+            <wp:docPr id="20" name="图片 20"/>
+            <wp:cNvGraphicFramePr>
+              <a:graphicFrameLocks xmlns:a="http://schemas.openxmlformats.org/drawingml/2006/main" noChangeAspect="1"/>
+            </wp:cNvGraphicFramePr>
+            <a:graphic xmlns:a="http://schemas.openxmlformats.org/drawingml/2006/main">
+              <a:graphicData uri="http://schemas.openxmlformats.org/drawingml/2006/picture">
+                <pic:pic xmlns:pic="http://schemas.openxmlformats.org/drawingml/2006/picture">
+                  <pic:nvPicPr>
+                    <pic:cNvPr id="0" name="Picture 6"/>
+                    <pic:cNvPicPr>
+                      <a:picLocks noChangeAspect="1" noChangeArrowheads="1"/>
+                    </pic:cNvPicPr>
+                  </pic:nvPicPr>
+                  <pic:blipFill>
+                    <a:blip r:embed="rId19">
+                      <a:extLst>
+                        <a:ext uri="{28A0092B-C50C-407E-A947-70E740481C1C}">
+                          <a14:useLocalDpi xmlns:a14="http://schemas.microsoft.com/office/drawing/2010/main" val="0"/>
+                        </a:ext>
+                      </a:extLst>
+                    </a:blip>
+                    <a:srcRect/>
+                    <a:stretch>
+                      <a:fillRect/>
+                    </a:stretch>
+                  </pic:blipFill>
+                  <pic:spPr bwMode="auto">
+                    <a:xfrm>
+                      <a:off x="0" y="0"/>
+                      <a:ext cx="5274310" cy="3953374"/>
+                    </a:xfrm>
+                    <a:prstGeom prst="rect">
+                      <a:avLst/>
+                    </a:prstGeom>
+                    <a:noFill/>
+                    <a:ln>
+                      <a:noFill/>
+                    </a:ln>
+                  </pic:spPr>
+                </pic:pic>
+              </a:graphicData>
+            </a:graphic>
+          </wp:inline>
+        </w:drawing>
+      </w:r>
+    </w:p>
+    <w:p>
+      <w:pPr>
+        <w:pStyle w:val="a4"/>
+      </w:pPr>
+      <w:r>
+        <w:rPr>
+          <w:rFonts w:hint="eastAsia"/>
+        </w:rPr>
+        <w:t>图</w:t>
+      </w:r>
+      <w:r>
+        <w:rPr>
+          <w:rFonts w:hint="eastAsia"/>
+        </w:rPr>
+        <w:t xml:space="preserve"> </w:t>
+      </w:r>
+      <w:r>
+        <w:fldChar w:fldCharType="begin"/>
+      </w:r>
+      <w:r>
+        <w:instrText xml:space="preserve"> </w:instrText>
+      </w:r>
+      <w:r>
+        <w:rPr>
+          <w:rFonts w:hint="eastAsia"/>
+        </w:rPr>
+        <w:instrText xml:space="preserve">SEQ </w:instrText>
+      </w:r>
+      <w:r>
+        <w:rPr>
+          <w:rFonts w:hint="eastAsia"/>
+        </w:rPr>
+        <w:instrText>图</w:instrText>
+      </w:r>
+      <w:r>
+        <w:rPr>
+          <w:rFonts w:hint="eastAsia"/>
+        </w:rPr>
+        <w:instrText xml:space="preserve"> \* ARABIC</w:instrText>
+      </w:r>
+      <w:r>
+        <w:instrText xml:space="preserve"> </w:instrText>
+      </w:r>
+      <w:r>
+        <w:fldChar w:fldCharType="separate"/>
+      </w:r>
+      <w:r>
+        <w:rPr>
+          <w:noProof/>
+        </w:rPr>
+        <w:t>12</w:t>
+      </w:r>
+      <w:r>
+        <w:fldChar w:fldCharType="end"/>
+      </w:r>
+      <w:r>
+        <w:rPr>
+          <w:rFonts w:ascii="宋体" w:eastAsia="宋体" w:hAnsiTheme="minorHAnsi" w:cs="宋体"/>
+          <w:color w:val="000000"/>
+          <w:kern w:val="0"/>
+          <w:szCs w:val="24"/>
+        </w:rPr>
+        <w:t xml:space="preserve"> </w:t>
+      </w:r>
+      <w:r>
+        <w:rPr>
+          <w:rFonts w:hint="eastAsia"/>
+        </w:rPr>
+        <w:t>普通</w:t>
+      </w:r>
+      <w:r>
+        <w:t>PID</w:t>
+      </w:r>
+      <w:r>
+        <w:rPr>
+          <w:rFonts w:hint="eastAsia"/>
+        </w:rPr>
+        <w:t>跟踪效果</w:t>
+      </w:r>
+    </w:p>
+    <w:p>
+      <w:pPr>
+        <w:rPr>
+          <w:rFonts w:hint="eastAsia"/>
+        </w:rPr>
+      </w:pPr>
+      <w:r>
+        <w:rPr>
+          <w:rFonts w:hint="eastAsia"/>
+          <w:noProof/>
+        </w:rPr>
+        <w:lastRenderedPageBreak/>
+        <w:drawing>
+          <wp:inline distT="0" distB="0" distL="0" distR="0">
+            <wp:extent cx="5274310" cy="3953374"/>
+            <wp:effectExtent l="0" t="0" r="0" b="0"/>
+            <wp:docPr id="21" name="图片 21"/>
+            <wp:cNvGraphicFramePr>
+              <a:graphicFrameLocks xmlns:a="http://schemas.openxmlformats.org/drawingml/2006/main" noChangeAspect="1"/>
+            </wp:cNvGraphicFramePr>
+            <a:graphic xmlns:a="http://schemas.openxmlformats.org/drawingml/2006/main">
+              <a:graphicData uri="http://schemas.openxmlformats.org/drawingml/2006/picture">
+                <pic:pic xmlns:pic="http://schemas.openxmlformats.org/drawingml/2006/picture">
+                  <pic:nvPicPr>
+                    <pic:cNvPr id="0" name="Picture 7"/>
+                    <pic:cNvPicPr>
+                      <a:picLocks noChangeAspect="1" noChangeArrowheads="1"/>
+                    </pic:cNvPicPr>
+                  </pic:nvPicPr>
+                  <pic:blipFill>
+                    <a:blip r:embed="rId20">
+                      <a:extLst>
+                        <a:ext uri="{28A0092B-C50C-407E-A947-70E740481C1C}">
+                          <a14:useLocalDpi xmlns:a14="http://schemas.microsoft.com/office/drawing/2010/main" val="0"/>
+                        </a:ext>
+                      </a:extLst>
+                    </a:blip>
+                    <a:srcRect/>
+                    <a:stretch>
+                      <a:fillRect/>
+                    </a:stretch>
+                  </pic:blipFill>
+                  <pic:spPr bwMode="auto">
+                    <a:xfrm>
+                      <a:off x="0" y="0"/>
+                      <a:ext cx="5274310" cy="3953374"/>
+                    </a:xfrm>
+                    <a:prstGeom prst="rect">
+                      <a:avLst/>
+                    </a:prstGeom>
+                    <a:noFill/>
+                    <a:ln>
+                      <a:noFill/>
+                    </a:ln>
+                  </pic:spPr>
+                </pic:pic>
+              </a:graphicData>
+            </a:graphic>
+          </wp:inline>
+        </w:drawing>
+      </w:r>
+    </w:p>
+    <w:p>
+      <w:pPr>
+        <w:pStyle w:val="a4"/>
+      </w:pPr>
+      <w:r>
+        <w:rPr>
+          <w:rFonts w:hint="eastAsia"/>
+        </w:rPr>
+        <w:t>图</w:t>
+      </w:r>
+      <w:r>
+        <w:rPr>
+          <w:rFonts w:hint="eastAsia"/>
+        </w:rPr>
+        <w:t xml:space="preserve"> </w:t>
+      </w:r>
+      <w:r>
+        <w:fldChar w:fldCharType="begin"/>
+      </w:r>
+      <w:r>
+        <w:instrText xml:space="preserve"> </w:instrText>
+      </w:r>
+      <w:r>
+        <w:rPr>
+          <w:rFonts w:hint="eastAsia"/>
+        </w:rPr>
+        <w:instrText xml:space="preserve">SEQ </w:instrText>
+      </w:r>
+      <w:r>
+        <w:rPr>
+          <w:rFonts w:hint="eastAsia"/>
+        </w:rPr>
+        <w:instrText>图</w:instrText>
+      </w:r>
+      <w:r>
+        <w:rPr>
+          <w:rFonts w:hint="eastAsia"/>
+        </w:rPr>
+        <w:instrText xml:space="preserve"> \* ARABIC</w:instrText>
+      </w:r>
+      <w:r>
+        <w:instrText xml:space="preserve"> </w:instrText>
+      </w:r>
+      <w:r>
+        <w:fldChar w:fldCharType="separate"/>
+      </w:r>
+      <w:r>
+        <w:rPr>
+          <w:noProof/>
+        </w:rPr>
+        <w:t>13</w:t>
+      </w:r>
+      <w:r>
+        <w:fldChar w:fldCharType="end"/>
+      </w:r>
+      <w:r>
+        <w:t xml:space="preserve"> </w:t>
+      </w:r>
+      <w:r>
+        <w:rPr>
+          <w:rFonts w:hint="eastAsia"/>
+        </w:rPr>
+        <w:t>RBF</w:t>
+      </w:r>
+      <w:r>
+        <w:t>-</w:t>
+      </w:r>
+      <w:r>
+        <w:t>PID</w:t>
+      </w:r>
+      <w:r>
+        <w:rPr>
+          <w:rFonts w:hint="eastAsia"/>
+        </w:rPr>
+        <w:t>跟踪效果</w:t>
+      </w:r>
+    </w:p>
+    <w:p>
+      <w:r>
+        <w:rPr>
+          <w:rFonts w:hint="eastAsia"/>
+          <w:noProof/>
+        </w:rPr>
+        <w:drawing>
+          <wp:inline distT="0" distB="0" distL="0" distR="0">
+            <wp:extent cx="5274310" cy="3953374"/>
+            <wp:effectExtent l="0" t="0" r="0" b="0"/>
+            <wp:docPr id="22" name="图片 22"/>
+            <wp:cNvGraphicFramePr>
+              <a:graphicFrameLocks xmlns:a="http://schemas.openxmlformats.org/drawingml/2006/main" noChangeAspect="1"/>
+            </wp:cNvGraphicFramePr>
+            <a:graphic xmlns:a="http://schemas.openxmlformats.org/drawingml/2006/main">
+              <a:graphicData uri="http://schemas.openxmlformats.org/drawingml/2006/picture">
+                <pic:pic xmlns:pic="http://schemas.openxmlformats.org/drawingml/2006/picture">
+                  <pic:nvPicPr>
+                    <pic:cNvPr id="0" name="Picture 8"/>
+                    <pic:cNvPicPr>
+                      <a:picLocks noChangeAspect="1" noChangeArrowheads="1"/>
+                    </pic:cNvPicPr>
+                  </pic:nvPicPr>
+                  <pic:blipFill>
+                    <a:blip r:embed="rId21">
+                      <a:extLst>
+                        <a:ext uri="{28A0092B-C50C-407E-A947-70E740481C1C}">
+                          <a14:useLocalDpi xmlns:a14="http://schemas.microsoft.com/office/drawing/2010/main" val="0"/>
+                        </a:ext>
+                      </a:extLst>
+                    </a:blip>
+                    <a:srcRect/>
+                    <a:stretch>
+                      <a:fillRect/>
+                    </a:stretch>
+                  </pic:blipFill>
+                  <pic:spPr bwMode="auto">
+                    <a:xfrm>
+                      <a:off x="0" y="0"/>
+                      <a:ext cx="5274310" cy="3953374"/>
+                    </a:xfrm>
+                    <a:prstGeom prst="rect">
+                      <a:avLst/>
+                    </a:prstGeom>
+                    <a:noFill/>
+                    <a:ln>
+                      <a:noFill/>
+                    </a:ln>
+                  </pic:spPr>
+                </pic:pic>
+              </a:graphicData>
+            </a:graphic>
+          </wp:inline>
+        </w:drawing>
+      </w:r>
+    </w:p>
+    <w:p>
+      <w:pPr>
+        <w:pStyle w:val="a4"/>
+      </w:pPr>
+      <w:r>
+        <w:rPr>
+          <w:rFonts w:hint="eastAsia"/>
+        </w:rPr>
+        <w:t>图</w:t>
+      </w:r>
+      <w:r>
+        <w:rPr>
+          <w:rFonts w:hint="eastAsia"/>
+        </w:rPr>
+        <w:t xml:space="preserve"> </w:t>
+      </w:r>
+      <w:r>
+        <w:fldChar w:fldCharType="begin"/>
+      </w:r>
+      <w:r>
+        <w:instrText xml:space="preserve"> </w:instrText>
+      </w:r>
+      <w:r>
+        <w:rPr>
+          <w:rFonts w:hint="eastAsia"/>
+        </w:rPr>
+        <w:instrText xml:space="preserve">SEQ </w:instrText>
+      </w:r>
+      <w:r>
+        <w:rPr>
+          <w:rFonts w:hint="eastAsia"/>
+        </w:rPr>
+        <w:instrText>图</w:instrText>
+      </w:r>
+      <w:r>
+        <w:rPr>
+          <w:rFonts w:hint="eastAsia"/>
+        </w:rPr>
+        <w:instrText xml:space="preserve"> \* ARABIC</w:instrText>
+      </w:r>
+      <w:r>
+        <w:instrText xml:space="preserve"> </w:instrText>
+      </w:r>
+      <w:r>
+        <w:fldChar w:fldCharType="separate"/>
+      </w:r>
+      <w:r>
+        <w:rPr>
+          <w:noProof/>
+        </w:rPr>
+        <w:t>14</w:t>
+      </w:r>
+      <w:r>
+        <w:fldChar w:fldCharType="end"/>
+      </w:r>
+      <w:r>
+        <w:t xml:space="preserve"> </w:t>
+      </w:r>
+      <w:r>
+        <w:rPr>
+          <w:rFonts w:hint="eastAsia"/>
+        </w:rPr>
+        <w:t>跟踪误差</w:t>
+      </w:r>
+    </w:p>
+    <w:p>
+      <w:pPr>
+        <w:rPr>
+          <w:rFonts w:hint="eastAsia"/>
+        </w:rPr>
+      </w:pPr>
+      <w:r>
+        <w:rPr>
+          <w:rFonts w:hint="eastAsia"/>
+          <w:noProof/>
+        </w:rPr>
+        <w:lastRenderedPageBreak/>
+        <w:drawing>
+          <wp:inline distT="0" distB="0" distL="0" distR="0">
+            <wp:extent cx="5274310" cy="3953374"/>
+            <wp:effectExtent l="0" t="0" r="0" b="0"/>
+            <wp:docPr id="23" name="图片 23"/>
+            <wp:cNvGraphicFramePr>
+              <a:graphicFrameLocks xmlns:a="http://schemas.openxmlformats.org/drawingml/2006/main" noChangeAspect="1"/>
+            </wp:cNvGraphicFramePr>
+            <a:graphic xmlns:a="http://schemas.openxmlformats.org/drawingml/2006/main">
+              <a:graphicData uri="http://schemas.openxmlformats.org/drawingml/2006/picture">
+                <pic:pic xmlns:pic="http://schemas.openxmlformats.org/drawingml/2006/picture">
+                  <pic:nvPicPr>
+                    <pic:cNvPr id="0" name="Picture 9"/>
+                    <pic:cNvPicPr>
+                      <a:picLocks noChangeAspect="1" noChangeArrowheads="1"/>
+                    </pic:cNvPicPr>
+                  </pic:nvPicPr>
+                  <pic:blipFill>
+                    <a:blip r:embed="rId22">
+                      <a:extLst>
+                        <a:ext uri="{28A0092B-C50C-407E-A947-70E740481C1C}">
+                          <a14:useLocalDpi xmlns:a14="http://schemas.microsoft.com/office/drawing/2010/main" val="0"/>
+                        </a:ext>
+                      </a:extLst>
+                    </a:blip>
+                    <a:srcRect/>
+                    <a:stretch>
+                      <a:fillRect/>
+                    </a:stretch>
+                  </pic:blipFill>
+                  <pic:spPr bwMode="auto">
+                    <a:xfrm>
+                      <a:off x="0" y="0"/>
+                      <a:ext cx="5274310" cy="3953374"/>
+                    </a:xfrm>
+                    <a:prstGeom prst="rect">
+                      <a:avLst/>
+                    </a:prstGeom>
+                    <a:noFill/>
+                    <a:ln>
+                      <a:noFill/>
+                    </a:ln>
+                  </pic:spPr>
+                </pic:pic>
+              </a:graphicData>
+            </a:graphic>
+          </wp:inline>
+        </w:drawing>
+      </w:r>
+      <w:bookmarkStart w:id="0" w:name="_GoBack"/>
+      <w:bookmarkEnd w:id="0"/>
+    </w:p>
+    <w:p>
+      <w:pPr>
+        <w:rPr>
+          <w:rFonts w:hint="eastAsia"/>
+        </w:rPr>
+      </w:pPr>
     </w:p>
     <w:p>
       <w:pPr>
@@ -1974,7 +2412,7 @@
                     <pic:cNvPicPr/>
                   </pic:nvPicPr>
                   <pic:blipFill>
-                    <a:blip r:embed="rId19"/>
+                    <a:blip r:embed="rId23"/>
                     <a:stretch>
                       <a:fillRect/>
                     </a:stretch>
@@ -2045,7 +2483,7 @@
         <w:rPr>
           <w:noProof/>
         </w:rPr>
-        <w:t>12</w:t>
+        <w:t>15</w:t>
       </w:r>
       <w:r>
         <w:fldChar w:fldCharType="end"/>
@@ -2087,7 +2525,7 @@
                     <pic:cNvPicPr/>
                   </pic:nvPicPr>
                   <pic:blipFill>
-                    <a:blip r:embed="rId20"/>
+                    <a:blip r:embed="rId24"/>
                     <a:stretch>
                       <a:fillRect/>
                     </a:stretch>
@@ -2158,7 +2596,7 @@
         <w:rPr>
           <w:noProof/>
         </w:rPr>
-        <w:t>13</w:t>
+        <w:t>16</w:t>
       </w:r>
       <w:r>
         <w:fldChar w:fldCharType="end"/>
@@ -2194,7 +2632,7 @@
                     <pic:cNvPicPr/>
                   </pic:nvPicPr>
                   <pic:blipFill>
-                    <a:blip r:embed="rId21"/>
+                    <a:blip r:embed="rId25"/>
                     <a:stretch>
                       <a:fillRect/>
                     </a:stretch>
@@ -2265,7 +2703,7 @@
         <w:rPr>
           <w:noProof/>
         </w:rPr>
-        <w:t>14</w:t>
+        <w:t>17</w:t>
       </w:r>
       <w:r>
         <w:fldChar w:fldCharType="end"/>
@@ -2778,7 +3216,6 @@
   <w:style w:type="character" w:default="1" w:styleId="a0">
     <w:name w:val="Default Paragraph Font"/>
     <w:uiPriority w:val="1"/>
-    <w:semiHidden/>
     <w:unhideWhenUsed/>
   </w:style>
   <w:style w:type="table" w:default="1" w:styleId="a1">
@@ -3223,7 +3660,7 @@
 </file>
 
 <file path=customXml/itemProps1.xml><?xml version="1.0" encoding="utf-8"?>
-<ds:datastoreItem xmlns:ds="http://schemas.openxmlformats.org/officeDocument/2006/customXml" ds:itemID="{E1A9735F-6C3E-4256-8201-ECEC823B0DD6}">
+<ds:datastoreItem xmlns:ds="http://schemas.openxmlformats.org/officeDocument/2006/customXml" ds:itemID="{63FE6B2D-7DAE-495B-A2CC-9AF212004150}">
   <ds:schemaRefs>
     <ds:schemaRef ds:uri="http://schemas.openxmlformats.org/officeDocument/2006/bibliography"/>
   </ds:schemaRefs>

</xml_diff>